<commit_message>
ESNext - parte 1
</commit_message>
<xml_diff>
--- a/Teoria/Ajax/1 - Introdução.docx
+++ b/Teoria/Ajax/1 - Introdução.docx
@@ -21,71 +21,57 @@
     <w:p>
       <w:pPr>
         <w:jc w:val="both"/>
-        <w:rPr>
-          <w:lang w:val="en-US"/>
-        </w:rPr>
-      </w:pPr>
-      <w:r>
-        <w:rPr>
-          <w:lang w:val="en-US"/>
-        </w:rPr>
+      </w:pPr>
+      <w:r>
         <w:t xml:space="preserve">AJAX significa </w:t>
       </w:r>
       <w:r>
         <w:rPr>
           <w:b/>
           <w:bCs/>
-          <w:lang w:val="en-US"/>
         </w:rPr>
         <w:t>A</w:t>
       </w:r>
       <w:r>
-        <w:rPr>
-          <w:lang w:val="en-US"/>
-        </w:rPr>
         <w:t xml:space="preserve">synchronous </w:t>
       </w:r>
       <w:r>
         <w:rPr>
           <w:b/>
           <w:bCs/>
-          <w:lang w:val="en-US"/>
         </w:rPr>
         <w:t>J</w:t>
       </w:r>
       <w:r>
-        <w:rPr>
-          <w:lang w:val="en-US"/>
-        </w:rPr>
         <w:t xml:space="preserve">avascript </w:t>
       </w:r>
       <w:r>
         <w:rPr>
           <w:b/>
           <w:bCs/>
-          <w:lang w:val="en-US"/>
         </w:rPr>
         <w:t>A</w:t>
       </w:r>
       <w:r>
-        <w:rPr>
-          <w:lang w:val="en-US"/>
-        </w:rPr>
         <w:t xml:space="preserve">nd </w:t>
       </w:r>
       <w:r>
         <w:rPr>
           <w:b/>
           <w:bCs/>
-          <w:lang w:val="en-US"/>
         </w:rPr>
         <w:t>X</w:t>
       </w:r>
       <w:r>
-        <w:rPr>
-          <w:lang w:val="en-US"/>
-        </w:rPr>
         <w:t>ml</w:t>
+      </w:r>
+    </w:p>
+    <w:p>
+      <w:pPr>
+        <w:jc w:val="both"/>
+      </w:pPr>
+      <w:r>
+        <w:t xml:space="preserve">É um técnica de requesição asssíncrona de dados de um servidor web. </w:t>
       </w:r>
     </w:p>
     <w:p>
@@ -132,10 +118,10 @@
         <w:jc w:val="both"/>
       </w:pPr>
       <w:r>
-        <w:t>Enviar dados para o servidor web</w:t>
-      </w:r>
-      <w:r>
-        <w:t xml:space="preserve"> por trás dos panos</w:t>
+        <w:t>Enviar</w:t>
+      </w:r>
+      <w:r>
+        <w:t xml:space="preserve"> e recebe dados de um servidor web de forma assíncrona</w:t>
       </w:r>
     </w:p>
     <w:p>
@@ -164,7 +150,14 @@
         <w:jc w:val="both"/>
       </w:pPr>
       <w:r>
-        <w:t>JS vanilla: usando o objeto XmlHttpRequest</w:t>
+        <w:rPr>
+          <w:b/>
+          <w:bCs/>
+        </w:rPr>
+        <w:t>JS vanilla:</w:t>
+      </w:r>
+      <w:r>
+        <w:t xml:space="preserve"> usando o objeto XmlHttpRequest</w:t>
       </w:r>
     </w:p>
     <w:p>
@@ -219,11 +212,10 @@
     <w:p>
       <w:pPr>
         <w:jc w:val="both"/>
-      </w:pPr>
-    </w:p>
-    <w:p>
-      <w:pPr>
-        <w:jc w:val="both"/>
+        <w:rPr>
+          <w:b/>
+          <w:bCs/>
+        </w:rPr>
       </w:pPr>
     </w:p>
     <w:sectPr>

</xml_diff>